<commit_message>
chat with sql using langflow
</commit_message>
<xml_diff>
--- a/5.GenAI_Apps/2.genAI_chatWithMysql/Documents/getAI_chatWithMysql.docx
+++ b/5.GenAI_Apps/2.genAI_chatWithMysql/Documents/getAI_chatWithMysql.docx
@@ -22,7 +22,14 @@
         <w:t>GenAI Chat with SQL DB Snaps</w:t>
       </w:r>
     </w:p>
-    <w:p/>
+    <w:p>
+      <w:pPr>
+        <w:rPr>
+          <w:sz w:val="36"/>
+          <w:szCs w:val="36"/>
+        </w:rPr>
+      </w:pPr>
+    </w:p>
     <w:p>
       <w:pPr>
         <w:pStyle w:val="ListParagraph"/>
@@ -33,12 +40,16 @@
         <w:rPr>
           <w:b/>
           <w:bCs/>
+          <w:sz w:val="36"/>
+          <w:szCs w:val="36"/>
         </w:rPr>
       </w:pPr>
       <w:r>
         <w:rPr>
           <w:b/>
           <w:bCs/>
+          <w:sz w:val="36"/>
+          <w:szCs w:val="36"/>
         </w:rPr>
         <w:t xml:space="preserve">Data Base Table </w:t>
       </w:r>
@@ -47,10 +58,21 @@
         <w:rPr>
           <w:b/>
           <w:bCs/>
+          <w:sz w:val="36"/>
+          <w:szCs w:val="36"/>
         </w:rPr>
         <w:t>Details :</w:t>
       </w:r>
       <w:proofErr w:type="gramEnd"/>
+      <w:r>
+        <w:rPr>
+          <w:b/>
+          <w:bCs/>
+          <w:sz w:val="36"/>
+          <w:szCs w:val="36"/>
+        </w:rPr>
+        <w:t xml:space="preserve"> </w:t>
+      </w:r>
     </w:p>
     <w:p>
       <w:pPr>
@@ -62,6 +84,151 @@
         <w:pStyle w:val="ListParagraph"/>
       </w:pPr>
       <w:r>
+        <w:drawing>
+          <wp:inline distT="0" distB="0" distL="0" distR="0" wp14:anchorId="0157918F" wp14:editId="1777D9AB">
+            <wp:extent cx="5630061" cy="2591162"/>
+            <wp:effectExtent l="0" t="0" r="0" b="0"/>
+            <wp:docPr id="1914280811" name="Picture 1"/>
+            <wp:cNvGraphicFramePr>
+              <a:graphicFrameLocks xmlns:a="http://schemas.openxmlformats.org/drawingml/2006/main" noChangeAspect="1"/>
+            </wp:cNvGraphicFramePr>
+            <a:graphic xmlns:a="http://schemas.openxmlformats.org/drawingml/2006/main">
+              <a:graphicData uri="http://schemas.openxmlformats.org/drawingml/2006/picture">
+                <pic:pic xmlns:pic="http://schemas.openxmlformats.org/drawingml/2006/picture">
+                  <pic:nvPicPr>
+                    <pic:cNvPr id="1914280811" name=""/>
+                    <pic:cNvPicPr/>
+                  </pic:nvPicPr>
+                  <pic:blipFill>
+                    <a:blip r:embed="rId5"/>
+                    <a:stretch>
+                      <a:fillRect/>
+                    </a:stretch>
+                  </pic:blipFill>
+                  <pic:spPr>
+                    <a:xfrm>
+                      <a:off x="0" y="0"/>
+                      <a:ext cx="5630061" cy="2591162"/>
+                    </a:xfrm>
+                    <a:prstGeom prst="rect">
+                      <a:avLst/>
+                    </a:prstGeom>
+                  </pic:spPr>
+                </pic:pic>
+              </a:graphicData>
+            </a:graphic>
+          </wp:inline>
+        </w:drawing>
+      </w:r>
+    </w:p>
+    <w:p>
+      <w:pPr>
+        <w:pStyle w:val="ListParagraph"/>
+      </w:pPr>
+    </w:p>
+    <w:p>
+      <w:pPr>
+        <w:pStyle w:val="ListParagraph"/>
+      </w:pPr>
+      <w:r>
+        <w:drawing>
+          <wp:inline distT="0" distB="0" distL="0" distR="0" wp14:anchorId="440EA816" wp14:editId="01533A0C">
+            <wp:extent cx="5468113" cy="2324424"/>
+            <wp:effectExtent l="0" t="0" r="0" b="0"/>
+            <wp:docPr id="132865226" name="Picture 1"/>
+            <wp:cNvGraphicFramePr>
+              <a:graphicFrameLocks xmlns:a="http://schemas.openxmlformats.org/drawingml/2006/main" noChangeAspect="1"/>
+            </wp:cNvGraphicFramePr>
+            <a:graphic xmlns:a="http://schemas.openxmlformats.org/drawingml/2006/main">
+              <a:graphicData uri="http://schemas.openxmlformats.org/drawingml/2006/picture">
+                <pic:pic xmlns:pic="http://schemas.openxmlformats.org/drawingml/2006/picture">
+                  <pic:nvPicPr>
+                    <pic:cNvPr id="132865226" name=""/>
+                    <pic:cNvPicPr/>
+                  </pic:nvPicPr>
+                  <pic:blipFill>
+                    <a:blip r:embed="rId6"/>
+                    <a:stretch>
+                      <a:fillRect/>
+                    </a:stretch>
+                  </pic:blipFill>
+                  <pic:spPr>
+                    <a:xfrm>
+                      <a:off x="0" y="0"/>
+                      <a:ext cx="5468113" cy="2324424"/>
+                    </a:xfrm>
+                    <a:prstGeom prst="rect">
+                      <a:avLst/>
+                    </a:prstGeom>
+                  </pic:spPr>
+                </pic:pic>
+              </a:graphicData>
+            </a:graphic>
+          </wp:inline>
+        </w:drawing>
+      </w:r>
+    </w:p>
+    <w:p>
+      <w:pPr>
+        <w:pStyle w:val="ListParagraph"/>
+      </w:pPr>
+    </w:p>
+    <w:p>
+      <w:pPr>
+        <w:pStyle w:val="ListParagraph"/>
+      </w:pPr>
+      <w:r>
+        <w:lastRenderedPageBreak/>
+        <w:drawing>
+          <wp:inline distT="0" distB="0" distL="0" distR="0" wp14:anchorId="7DF8E327" wp14:editId="502F4AF3">
+            <wp:extent cx="4324954" cy="2029108"/>
+            <wp:effectExtent l="0" t="0" r="0" b="9525"/>
+            <wp:docPr id="1569077026" name="Picture 1"/>
+            <wp:cNvGraphicFramePr>
+              <a:graphicFrameLocks xmlns:a="http://schemas.openxmlformats.org/drawingml/2006/main" noChangeAspect="1"/>
+            </wp:cNvGraphicFramePr>
+            <a:graphic xmlns:a="http://schemas.openxmlformats.org/drawingml/2006/main">
+              <a:graphicData uri="http://schemas.openxmlformats.org/drawingml/2006/picture">
+                <pic:pic xmlns:pic="http://schemas.openxmlformats.org/drawingml/2006/picture">
+                  <pic:nvPicPr>
+                    <pic:cNvPr id="1569077026" name=""/>
+                    <pic:cNvPicPr/>
+                  </pic:nvPicPr>
+                  <pic:blipFill>
+                    <a:blip r:embed="rId7"/>
+                    <a:stretch>
+                      <a:fillRect/>
+                    </a:stretch>
+                  </pic:blipFill>
+                  <pic:spPr>
+                    <a:xfrm>
+                      <a:off x="0" y="0"/>
+                      <a:ext cx="4324954" cy="2029108"/>
+                    </a:xfrm>
+                    <a:prstGeom prst="rect">
+                      <a:avLst/>
+                    </a:prstGeom>
+                  </pic:spPr>
+                </pic:pic>
+              </a:graphicData>
+            </a:graphic>
+          </wp:inline>
+        </w:drawing>
+      </w:r>
+    </w:p>
+    <w:p>
+      <w:pPr>
+        <w:pStyle w:val="ListParagraph"/>
+      </w:pPr>
+    </w:p>
+    <w:p>
+      <w:pPr>
+        <w:pStyle w:val="ListParagraph"/>
+      </w:pPr>
+      <w:r>
+        <w:rPr>
+          <w:noProof/>
+        </w:rPr>
         <w:drawing>
           <wp:inline distT="0" distB="0" distL="0" distR="0" wp14:anchorId="5C0B9294" wp14:editId="570A3DDA">
             <wp:extent cx="5731510" cy="5210810"/>
@@ -78,7 +245,7 @@
                     <pic:cNvPicPr/>
                   </pic:nvPicPr>
                   <pic:blipFill>
-                    <a:blip r:embed="rId5"/>
+                    <a:blip r:embed="rId8"/>
                     <a:stretch>
                       <a:fillRect/>
                     </a:stretch>
@@ -127,6 +294,11 @@
     <w:p>
       <w:pPr>
         <w:pStyle w:val="ListParagraph"/>
+      </w:pPr>
+    </w:p>
+    <w:p>
+      <w:pPr>
+        <w:pStyle w:val="ListParagraph"/>
         <w:numPr>
           <w:ilvl w:val="0"/>
           <w:numId w:val="1"/>
@@ -134,13 +306,18 @@
         <w:rPr>
           <w:b/>
           <w:bCs/>
+          <w:sz w:val="36"/>
+          <w:szCs w:val="36"/>
         </w:rPr>
       </w:pPr>
       <w:r>
         <w:rPr>
           <w:b/>
           <w:bCs/>
+          <w:sz w:val="36"/>
+          <w:szCs w:val="36"/>
         </w:rPr>
+        <w:lastRenderedPageBreak/>
         <w:t xml:space="preserve">Question Answer Sample </w:t>
       </w:r>
       <w:proofErr w:type="gramStart"/>
@@ -148,6 +325,8 @@
         <w:rPr>
           <w:b/>
           <w:bCs/>
+          <w:sz w:val="36"/>
+          <w:szCs w:val="36"/>
         </w:rPr>
         <w:t>Snapshots :</w:t>
       </w:r>
@@ -155,7 +334,9 @@
     </w:p>
     <w:p>
       <w:r>
-        <w:lastRenderedPageBreak/>
+        <w:rPr>
+          <w:noProof/>
+        </w:rPr>
         <w:drawing>
           <wp:inline distT="0" distB="0" distL="0" distR="0" wp14:anchorId="2DACE678" wp14:editId="6B7F60A9">
             <wp:extent cx="5731510" cy="5043805"/>
@@ -172,7 +353,7 @@
                     <pic:cNvPicPr/>
                   </pic:nvPicPr>
                   <pic:blipFill>
-                    <a:blip r:embed="rId6"/>
+                    <a:blip r:embed="rId9"/>
                     <a:stretch>
                       <a:fillRect/>
                     </a:stretch>
@@ -195,6 +376,9 @@
     </w:p>
     <w:p>
       <w:r>
+        <w:rPr>
+          <w:noProof/>
+        </w:rPr>
         <w:lastRenderedPageBreak/>
         <w:drawing>
           <wp:inline distT="0" distB="0" distL="0" distR="0" wp14:anchorId="65E61FD8" wp14:editId="3A2D82F0">
@@ -212,7 +396,7 @@
                     <pic:cNvPicPr/>
                   </pic:nvPicPr>
                   <pic:blipFill>
-                    <a:blip r:embed="rId7"/>
+                    <a:blip r:embed="rId10"/>
                     <a:stretch>
                       <a:fillRect/>
                     </a:stretch>
@@ -235,6 +419,9 @@
     </w:p>
     <w:p>
       <w:r>
+        <w:rPr>
+          <w:noProof/>
+        </w:rPr>
         <w:lastRenderedPageBreak/>
         <w:drawing>
           <wp:inline distT="0" distB="0" distL="0" distR="0" wp14:anchorId="6256711C" wp14:editId="293E2081">
@@ -252,7 +439,7 @@
                     <pic:cNvPicPr/>
                   </pic:nvPicPr>
                   <pic:blipFill>
-                    <a:blip r:embed="rId8"/>
+                    <a:blip r:embed="rId11"/>
                     <a:stretch>
                       <a:fillRect/>
                     </a:stretch>

</xml_diff>